<commit_message>
Great job bro! We're crushing it, like at least 40% done with answer #1
</commit_message>
<xml_diff>
--- a/Comps Reading List/Sean Duan Comps Questions.docx
+++ b/Comps Reading List/Sean Duan Comps Questions.docx
@@ -63,17 +63,6 @@
     </w:p>
     <w:p>
       <w:pPr>
-        <w:rPr>
-          <w:rFonts w:ascii="Palatino Linotype" w:hAnsi="Palatino Linotype" w:cs="Calibri"/>
-          <w:color w:val="212121"/>
-          <w:sz w:val="22"/>
-          <w:szCs w:val="22"/>
-          <w:shd w:val="clear" w:color="auto" w:fill="FFFF00"/>
-        </w:rPr>
-      </w:pPr>
-    </w:p>
-    <w:p>
-      <w:pPr>
         <w:pStyle w:val="ListParagraph"/>
         <w:numPr>
           <w:ilvl w:val="0"/>
@@ -200,11 +189,383 @@
     <w:p>
       <w:pPr>
         <w:rPr>
-          <w:rFonts w:ascii="Palatino Linotype" w:hAnsi="Palatino Linotype"/>
-          <w:sz w:val="22"/>
-          <w:szCs w:val="22"/>
-        </w:rPr>
-      </w:pPr>
+          <w:rFonts w:ascii="Palatino Linotype" w:hAnsi="Palatino Linotype" w:cs="Calibri"/>
+          <w:color w:val="000000"/>
+        </w:rPr>
+      </w:pPr>
+    </w:p>
+    <w:p>
+      <w:pPr>
+        <w:pStyle w:val="ListParagraph"/>
+        <w:numPr>
+          <w:ilvl w:val="0"/>
+          <w:numId w:val="3"/>
+        </w:numPr>
+        <w:rPr>
+          <w:rFonts w:ascii="Palatino Linotype" w:hAnsi="Palatino Linotype"/>
+          <w:sz w:val="22"/>
+          <w:szCs w:val="22"/>
+        </w:rPr>
+      </w:pPr>
+      <w:r>
+        <w:rPr>
+          <w:rFonts w:ascii="Palatino Linotype" w:hAnsi="Palatino Linotype" w:cs="Calibri"/>
+          <w:color w:val="000000"/>
+        </w:rPr>
+        <w:t>I would like you to carefully formulate a research question.</w:t>
+      </w:r>
+      <w:r>
+        <w:rPr>
+          <w:rStyle w:val="contentpasted0"/>
+          <w:rFonts w:ascii="Palatino Linotype" w:hAnsi="Palatino Linotype" w:cs="Calibri"/>
+          <w:color w:val="000000"/>
+        </w:rPr>
+        <w:t> </w:t>
+      </w:r>
+      <w:r>
+        <w:rPr>
+          <w:rStyle w:val="apple-converted-space"/>
+          <w:rFonts w:ascii="Palatino Linotype" w:hAnsi="Palatino Linotype" w:cs="Calibri"/>
+          <w:color w:val="000000"/>
+        </w:rPr>
+        <w:t> </w:t>
+      </w:r>
+      <w:r>
+        <w:rPr>
+          <w:rStyle w:val="contentpasted0"/>
+          <w:rFonts w:ascii="Palatino Linotype" w:hAnsi="Palatino Linotype" w:cs="Calibri"/>
+          <w:color w:val="000000"/>
+        </w:rPr>
+        <w:t> </w:t>
+      </w:r>
+      <w:r>
+        <w:rPr>
+          <w:rFonts w:ascii="Palatino Linotype" w:hAnsi="Palatino Linotype" w:cs="Calibri"/>
+          <w:color w:val="000000"/>
+        </w:rPr>
+        <w:t>Your readings examine moral decision making and justice across multiple domains.</w:t>
+      </w:r>
+      <w:r>
+        <w:rPr>
+          <w:rStyle w:val="contentpasted0"/>
+          <w:rFonts w:ascii="Palatino Linotype" w:hAnsi="Palatino Linotype" w:cs="Calibri"/>
+          <w:color w:val="000000"/>
+        </w:rPr>
+        <w:t> </w:t>
+      </w:r>
+      <w:r>
+        <w:rPr>
+          <w:rStyle w:val="apple-converted-space"/>
+          <w:rFonts w:ascii="Palatino Linotype" w:hAnsi="Palatino Linotype" w:cs="Calibri"/>
+          <w:color w:val="000000"/>
+        </w:rPr>
+        <w:t> </w:t>
+      </w:r>
+      <w:r>
+        <w:rPr>
+          <w:rFonts w:ascii="Palatino Linotype" w:hAnsi="Palatino Linotype" w:cs="Calibri"/>
+          <w:color w:val="000000"/>
+        </w:rPr>
+        <w:t>I would like you to choose an existing digital app.</w:t>
+      </w:r>
+      <w:r>
+        <w:rPr>
+          <w:rStyle w:val="contentpasted0"/>
+          <w:rFonts w:ascii="Palatino Linotype" w:hAnsi="Palatino Linotype" w:cs="Calibri"/>
+          <w:color w:val="000000"/>
+        </w:rPr>
+        <w:t> </w:t>
+      </w:r>
+      <w:r>
+        <w:rPr>
+          <w:rStyle w:val="apple-converted-space"/>
+          <w:rFonts w:ascii="Palatino Linotype" w:hAnsi="Palatino Linotype" w:cs="Calibri"/>
+          <w:color w:val="000000"/>
+        </w:rPr>
+        <w:t> </w:t>
+      </w:r>
+      <w:r>
+        <w:rPr>
+          <w:rFonts w:ascii="Palatino Linotype" w:hAnsi="Palatino Linotype" w:cs="Calibri"/>
+          <w:color w:val="000000"/>
+        </w:rPr>
+        <w:t>The app could be used on people’s phones, etc.</w:t>
+      </w:r>
+      <w:r>
+        <w:rPr>
+          <w:rStyle w:val="contentpasted0"/>
+          <w:rFonts w:ascii="Palatino Linotype" w:hAnsi="Palatino Linotype" w:cs="Calibri"/>
+          <w:color w:val="000000"/>
+        </w:rPr>
+        <w:t>  </w:t>
+      </w:r>
+      <w:r>
+        <w:rPr>
+          <w:rStyle w:val="apple-converted-space"/>
+          <w:rFonts w:ascii="Palatino Linotype" w:hAnsi="Palatino Linotype" w:cs="Calibri"/>
+          <w:color w:val="000000"/>
+        </w:rPr>
+        <w:t> </w:t>
+      </w:r>
+      <w:r>
+        <w:rPr>
+          <w:rFonts w:ascii="Palatino Linotype" w:hAnsi="Palatino Linotype" w:cs="Calibri"/>
+          <w:color w:val="000000"/>
+        </w:rPr>
+        <w:t>Please choose an aspect of this app that involves moral decision making.</w:t>
+      </w:r>
+      <w:r>
+        <w:rPr>
+          <w:rStyle w:val="contentpasted0"/>
+          <w:rFonts w:ascii="Palatino Linotype" w:hAnsi="Palatino Linotype" w:cs="Calibri"/>
+          <w:color w:val="000000"/>
+        </w:rPr>
+        <w:t> </w:t>
+      </w:r>
+      <w:r>
+        <w:rPr>
+          <w:rStyle w:val="apple-converted-space"/>
+          <w:rFonts w:ascii="Palatino Linotype" w:hAnsi="Palatino Linotype" w:cs="Calibri"/>
+          <w:color w:val="000000"/>
+        </w:rPr>
+        <w:t> </w:t>
+      </w:r>
+      <w:r>
+        <w:rPr>
+          <w:rFonts w:ascii="Palatino Linotype" w:hAnsi="Palatino Linotype" w:cs="Calibri"/>
+          <w:color w:val="000000"/>
+        </w:rPr>
+        <w:t>This could be on the part of the users, developers, company, etc.</w:t>
+      </w:r>
+      <w:r>
+        <w:rPr>
+          <w:rStyle w:val="contentpasted0"/>
+          <w:rFonts w:ascii="Palatino Linotype" w:hAnsi="Palatino Linotype" w:cs="Calibri"/>
+          <w:color w:val="000000"/>
+        </w:rPr>
+        <w:t> </w:t>
+      </w:r>
+      <w:r>
+        <w:rPr>
+          <w:rStyle w:val="apple-converted-space"/>
+          <w:rFonts w:ascii="Palatino Linotype" w:hAnsi="Palatino Linotype" w:cs="Calibri"/>
+          <w:color w:val="000000"/>
+        </w:rPr>
+        <w:t> </w:t>
+      </w:r>
+      <w:r>
+        <w:rPr>
+          <w:rFonts w:ascii="Palatino Linotype" w:hAnsi="Palatino Linotype" w:cs="Calibri"/>
+          <w:color w:val="000000"/>
+        </w:rPr>
+        <w:t>Please formulate a precise research question around this moral decision and outline a method of investigation.</w:t>
+      </w:r>
+      <w:r>
+        <w:rPr>
+          <w:rStyle w:val="contentpasted0"/>
+          <w:rFonts w:ascii="Palatino Linotype" w:hAnsi="Palatino Linotype" w:cs="Calibri"/>
+          <w:color w:val="000000"/>
+        </w:rPr>
+        <w:t> </w:t>
+      </w:r>
+      <w:r>
+        <w:rPr>
+          <w:rStyle w:val="apple-converted-space"/>
+          <w:rFonts w:ascii="Palatino Linotype" w:hAnsi="Palatino Linotype" w:cs="Calibri"/>
+          <w:color w:val="000000"/>
+        </w:rPr>
+        <w:t> </w:t>
+      </w:r>
+      <w:r>
+        <w:rPr>
+          <w:rStyle w:val="contentpasted0"/>
+          <w:rFonts w:ascii="Palatino Linotype" w:hAnsi="Palatino Linotype" w:cs="Calibri"/>
+          <w:color w:val="000000"/>
+        </w:rPr>
+        <w:t> </w:t>
+      </w:r>
+      <w:r>
+        <w:rPr>
+          <w:rFonts w:ascii="Palatino Linotype" w:hAnsi="Palatino Linotype" w:cs="Calibri"/>
+          <w:color w:val="000000"/>
+        </w:rPr>
+        <w:t>Please defend why your research question is important and why it is necessary to investigate it.</w:t>
+      </w:r>
+    </w:p>
+    <w:p>
+      <w:pPr>
+        <w:rPr>
+          <w:rFonts w:ascii="Palatino Linotype" w:hAnsi="Palatino Linotype"/>
+          <w:sz w:val="22"/>
+          <w:szCs w:val="22"/>
+        </w:rPr>
+      </w:pPr>
+    </w:p>
+    <w:p>
+      <w:pPr>
+        <w:pStyle w:val="ListParagraph"/>
+        <w:numPr>
+          <w:ilvl w:val="0"/>
+          <w:numId w:val="3"/>
+        </w:numPr>
+        <w:rPr>
+          <w:rFonts w:ascii="Palatino Linotype" w:hAnsi="Palatino Linotype"/>
+          <w:sz w:val="22"/>
+          <w:szCs w:val="22"/>
+        </w:rPr>
+      </w:pPr>
+      <w:r>
+        <w:rPr>
+          <w:rFonts w:ascii="Palatino Linotype" w:hAnsi="Palatino Linotype"/>
+          <w:sz w:val="22"/>
+          <w:szCs w:val="22"/>
+        </w:rPr>
+        <w:t xml:space="preserve">Although numeracy </w:t>
+      </w:r>
+      <w:r>
+        <w:rPr>
+          <w:rFonts w:ascii="Palatino Linotype" w:hAnsi="Palatino Linotype"/>
+          <w:sz w:val="22"/>
+          <w:szCs w:val="22"/>
+        </w:rPr>
+        <w:t xml:space="preserve">was initially described as </w:t>
+      </w:r>
+      <w:r>
+        <w:rPr>
+          <w:rFonts w:ascii="Palatino Linotype" w:hAnsi="Palatino Linotype"/>
+          <w:sz w:val="22"/>
+          <w:szCs w:val="22"/>
+        </w:rPr>
+        <w:t xml:space="preserve">a unidimensional construct, </w:t>
+      </w:r>
+      <w:r>
+        <w:rPr>
+          <w:rFonts w:ascii="Palatino Linotype" w:hAnsi="Palatino Linotype"/>
+          <w:sz w:val="22"/>
+          <w:szCs w:val="22"/>
+        </w:rPr>
+        <w:t>more recent research suggests that it is more complex</w:t>
+      </w:r>
+      <w:r>
+        <w:rPr>
+          <w:rFonts w:ascii="Palatino Linotype" w:hAnsi="Palatino Linotype"/>
+          <w:sz w:val="22"/>
+          <w:szCs w:val="22"/>
+        </w:rPr>
+        <w:t>. For example, measures of subjective numeracy predict different behaviors than measures of objective numeracy</w:t>
+      </w:r>
+      <w:r>
+        <w:rPr>
+          <w:rFonts w:ascii="Palatino Linotype" w:hAnsi="Palatino Linotype"/>
+          <w:sz w:val="22"/>
+          <w:szCs w:val="22"/>
+        </w:rPr>
+        <w:t xml:space="preserve">, and research by Ellen Peters unpacks numeracy into numeric confidence and </w:t>
+      </w:r>
+      <w:r>
+        <w:rPr>
+          <w:rFonts w:ascii="Palatino Linotype" w:hAnsi="Palatino Linotype"/>
+          <w:sz w:val="22"/>
+          <w:szCs w:val="22"/>
+        </w:rPr>
+        <w:t>ability.</w:t>
+      </w:r>
+      <w:r>
+        <w:rPr>
+          <w:rFonts w:ascii="Palatino Linotype" w:hAnsi="Palatino Linotype"/>
+          <w:sz w:val="22"/>
+          <w:szCs w:val="22"/>
+        </w:rPr>
+        <w:t xml:space="preserve"> Further, there are criticisms that measures of numeracy are conflated with </w:t>
+      </w:r>
+      <w:r>
+        <w:rPr>
+          <w:rFonts w:ascii="Palatino Linotype" w:hAnsi="Palatino Linotype"/>
+          <w:sz w:val="22"/>
+          <w:szCs w:val="22"/>
+        </w:rPr>
+        <w:t xml:space="preserve">literacy and logic given that numeracy is often assessed via word problems. </w:t>
+      </w:r>
+      <w:r>
+        <w:rPr>
+          <w:rFonts w:ascii="Palatino Linotype" w:hAnsi="Palatino Linotype"/>
+          <w:sz w:val="22"/>
+          <w:szCs w:val="22"/>
+        </w:rPr>
+        <w:t>Review the various measures of numeracy</w:t>
+      </w:r>
+      <w:r>
+        <w:rPr>
+          <w:rFonts w:ascii="Palatino Linotype" w:hAnsi="Palatino Linotype"/>
+          <w:sz w:val="22"/>
+          <w:szCs w:val="22"/>
+        </w:rPr>
+        <w:t xml:space="preserve"> and</w:t>
+      </w:r>
+      <w:r>
+        <w:rPr>
+          <w:rFonts w:ascii="Palatino Linotype" w:hAnsi="Palatino Linotype"/>
+          <w:sz w:val="22"/>
+          <w:szCs w:val="22"/>
+        </w:rPr>
+        <w:t xml:space="preserve"> discuss their </w:t>
+      </w:r>
+      <w:r>
+        <w:rPr>
+          <w:rFonts w:ascii="Palatino Linotype" w:hAnsi="Palatino Linotype"/>
+          <w:sz w:val="22"/>
+          <w:szCs w:val="22"/>
+        </w:rPr>
+        <w:t>predictive validity</w:t>
+      </w:r>
+      <w:r>
+        <w:rPr>
+          <w:rFonts w:ascii="Palatino Linotype" w:hAnsi="Palatino Linotype"/>
+          <w:sz w:val="22"/>
+          <w:szCs w:val="22"/>
+        </w:rPr>
+        <w:t xml:space="preserve">, considering a larger umbrella of related constructs including health literacy (which often involved comprehension of numerical information) and graph literacy. </w:t>
+      </w:r>
+      <w:r>
+        <w:rPr>
+          <w:rFonts w:ascii="Palatino Linotype" w:hAnsi="Palatino Linotype"/>
+          <w:sz w:val="22"/>
+          <w:szCs w:val="22"/>
+        </w:rPr>
+        <w:t>Which measure (or measures) would you recommend including in studies of medical decision making</w:t>
+      </w:r>
+      <w:r>
+        <w:rPr>
+          <w:rFonts w:ascii="Palatino Linotype" w:hAnsi="Palatino Linotype"/>
+          <w:sz w:val="22"/>
+          <w:szCs w:val="22"/>
+        </w:rPr>
+        <w:t>? (these recommendations may differ by context)</w:t>
+      </w:r>
+      <w:r>
+        <w:rPr>
+          <w:rFonts w:ascii="Palatino Linotype" w:hAnsi="Palatino Linotype"/>
+          <w:sz w:val="22"/>
+          <w:szCs w:val="22"/>
+        </w:rPr>
+        <w:t xml:space="preserve"> </w:t>
+      </w:r>
+      <w:r>
+        <w:rPr>
+          <w:rFonts w:ascii="Palatino Linotype" w:hAnsi="Palatino Linotype"/>
+          <w:sz w:val="22"/>
+          <w:szCs w:val="22"/>
+        </w:rPr>
+        <w:t xml:space="preserve"> </w:t>
+      </w:r>
+      <w:r>
+        <w:rPr>
+          <w:rFonts w:ascii="Palatino Linotype" w:hAnsi="Palatino Linotype"/>
+          <w:sz w:val="22"/>
+          <w:szCs w:val="22"/>
+        </w:rPr>
+        <w:t xml:space="preserve"> </w:t>
+      </w:r>
     </w:p>
     <w:sectPr>
       <w:pgSz w:w="12240" w:h="15840"/>
@@ -219,6 +580,119 @@
 <file path=word/numbering.xml><?xml version="1.0" encoding="utf-8"?>
 <w:numbering xmlns:wpc="http://schemas.microsoft.com/office/word/2010/wordprocessingCanvas" xmlns:cx="http://schemas.microsoft.com/office/drawing/2014/chartex" xmlns:cx1="http://schemas.microsoft.com/office/drawing/2015/9/8/chartex" xmlns:cx2="http://schemas.microsoft.com/office/drawing/2015/10/21/chartex" xmlns:cx3="http://schemas.microsoft.com/office/drawing/2016/5/9/chartex" xmlns:cx4="http://schemas.microsoft.com/office/drawing/2016/5/10/chartex" xmlns:cx5="http://schemas.microsoft.com/office/drawing/2016/5/11/chartex" xmlns:cx6="http://schemas.microsoft.com/office/drawing/2016/5/12/chartex" xmlns:cx7="http://schemas.microsoft.com/office/drawing/2016/5/13/chartex" xmlns:cx8="http://schemas.microsoft.com/office/drawing/2016/5/14/chartex" xmlns:mc="http://schemas.openxmlformats.org/markup-compatibility/2006" xmlns:aink="http://schemas.microsoft.com/office/drawing/2016/ink" xmlns:am3d="http://schemas.microsoft.com/office/drawing/2017/model3d" xmlns:o="urn:schemas-microsoft-com:office:office" xmlns:oel="http://schemas.microsoft.com/office/2019/extlst" xmlns:r="http://schemas.openxmlformats.org/officeDocument/2006/relationships" xmlns:m="http://schemas.openxmlformats.org/officeDocument/2006/math" xmlns:v="urn:schemas-microsoft-com:vml" xmlns:wp14="http://schemas.microsoft.com/office/word/2010/wordprocessingDrawing" xmlns:wp="http://schemas.openxmlformats.org/drawingml/2006/wordprocessingDrawing" xmlns:w10="urn:schemas-microsoft-com:office:word" xmlns:w="http://schemas.openxmlformats.org/wordprocessingml/2006/main" xmlns:w14="http://schemas.microsoft.com/office/word/2010/wordml" xmlns:w15="http://schemas.microsoft.com/office/word/2012/wordml" xmlns:w16cex="http://schemas.microsoft.com/office/word/2018/wordml/cex" xmlns:w16cid="http://schemas.microsoft.com/office/word/2016/wordml/cid" xmlns:w16="http://schemas.microsoft.com/office/word/2018/wordml" xmlns:w16sdtdh="http://schemas.microsoft.com/office/word/2020/wordml/sdtdatahash" xmlns:w16se="http://schemas.microsoft.com/office/word/2015/wordml/symex" xmlns:wpg="http://schemas.microsoft.com/office/word/2010/wordprocessingGroup" xmlns:wpi="http://schemas.microsoft.com/office/word/2010/wordprocessingInk" xmlns:wne="http://schemas.microsoft.com/office/word/2006/wordml" xmlns:wps="http://schemas.microsoft.com/office/word/2010/wordprocessingShape" mc:Ignorable="w14 w15 w16se w16cid w16 w16cex w16sdtdh wp14">
   <w:abstractNum w:abstractNumId="0" w15:restartNumberingAfterBreak="0">
+    <w:nsid w:val="2AA823FC"/>
+    <w:multiLevelType w:val="hybridMultilevel"/>
+    <w:tmpl w:val="C4BCDF2E"/>
+    <w:lvl w:ilvl="0" w:tplc="04090001">
+      <w:start w:val="1"/>
+      <w:numFmt w:val="bullet"/>
+      <w:lvlText w:val=""/>
+      <w:lvlJc w:val="left"/>
+      <w:pPr>
+        <w:ind w:left="360" w:hanging="360"/>
+      </w:pPr>
+      <w:rPr>
+        <w:rFonts w:ascii="Symbol" w:hAnsi="Symbol" w:hint="default"/>
+      </w:rPr>
+    </w:lvl>
+    <w:lvl w:ilvl="1" w:tplc="04090003" w:tentative="1">
+      <w:start w:val="1"/>
+      <w:numFmt w:val="bullet"/>
+      <w:lvlText w:val="o"/>
+      <w:lvlJc w:val="left"/>
+      <w:pPr>
+        <w:ind w:left="1080" w:hanging="360"/>
+      </w:pPr>
+      <w:rPr>
+        <w:rFonts w:ascii="Courier New" w:hAnsi="Courier New" w:cs="Courier New" w:hint="default"/>
+      </w:rPr>
+    </w:lvl>
+    <w:lvl w:ilvl="2" w:tplc="04090005" w:tentative="1">
+      <w:start w:val="1"/>
+      <w:numFmt w:val="bullet"/>
+      <w:lvlText w:val=""/>
+      <w:lvlJc w:val="left"/>
+      <w:pPr>
+        <w:ind w:left="1800" w:hanging="360"/>
+      </w:pPr>
+      <w:rPr>
+        <w:rFonts w:ascii="Wingdings" w:hAnsi="Wingdings" w:cs="Wingdings" w:hint="default"/>
+      </w:rPr>
+    </w:lvl>
+    <w:lvl w:ilvl="3" w:tplc="04090001" w:tentative="1">
+      <w:start w:val="1"/>
+      <w:numFmt w:val="bullet"/>
+      <w:lvlText w:val=""/>
+      <w:lvlJc w:val="left"/>
+      <w:pPr>
+        <w:ind w:left="2520" w:hanging="360"/>
+      </w:pPr>
+      <w:rPr>
+        <w:rFonts w:ascii="Symbol" w:hAnsi="Symbol" w:hint="default"/>
+      </w:rPr>
+    </w:lvl>
+    <w:lvl w:ilvl="4" w:tplc="04090003" w:tentative="1">
+      <w:start w:val="1"/>
+      <w:numFmt w:val="bullet"/>
+      <w:lvlText w:val="o"/>
+      <w:lvlJc w:val="left"/>
+      <w:pPr>
+        <w:ind w:left="3240" w:hanging="360"/>
+      </w:pPr>
+      <w:rPr>
+        <w:rFonts w:ascii="Courier New" w:hAnsi="Courier New" w:cs="Courier New" w:hint="default"/>
+      </w:rPr>
+    </w:lvl>
+    <w:lvl w:ilvl="5" w:tplc="04090005" w:tentative="1">
+      <w:start w:val="1"/>
+      <w:numFmt w:val="bullet"/>
+      <w:lvlText w:val=""/>
+      <w:lvlJc w:val="left"/>
+      <w:pPr>
+        <w:ind w:left="3960" w:hanging="360"/>
+      </w:pPr>
+      <w:rPr>
+        <w:rFonts w:ascii="Wingdings" w:hAnsi="Wingdings" w:cs="Wingdings" w:hint="default"/>
+      </w:rPr>
+    </w:lvl>
+    <w:lvl w:ilvl="6" w:tplc="04090001" w:tentative="1">
+      <w:start w:val="1"/>
+      <w:numFmt w:val="bullet"/>
+      <w:lvlText w:val=""/>
+      <w:lvlJc w:val="left"/>
+      <w:pPr>
+        <w:ind w:left="4680" w:hanging="360"/>
+      </w:pPr>
+      <w:rPr>
+        <w:rFonts w:ascii="Symbol" w:hAnsi="Symbol" w:hint="default"/>
+      </w:rPr>
+    </w:lvl>
+    <w:lvl w:ilvl="7" w:tplc="04090003" w:tentative="1">
+      <w:start w:val="1"/>
+      <w:numFmt w:val="bullet"/>
+      <w:lvlText w:val="o"/>
+      <w:lvlJc w:val="left"/>
+      <w:pPr>
+        <w:ind w:left="5400" w:hanging="360"/>
+      </w:pPr>
+      <w:rPr>
+        <w:rFonts w:ascii="Courier New" w:hAnsi="Courier New" w:cs="Courier New" w:hint="default"/>
+      </w:rPr>
+    </w:lvl>
+    <w:lvl w:ilvl="8" w:tplc="04090005" w:tentative="1">
+      <w:start w:val="1"/>
+      <w:numFmt w:val="bullet"/>
+      <w:lvlText w:val=""/>
+      <w:lvlJc w:val="left"/>
+      <w:pPr>
+        <w:ind w:left="6120" w:hanging="360"/>
+      </w:pPr>
+      <w:rPr>
+        <w:rFonts w:ascii="Wingdings" w:hAnsi="Wingdings" w:cs="Wingdings" w:hint="default"/>
+      </w:rPr>
+    </w:lvl>
+  </w:abstractNum>
+  <w:abstractNum w:abstractNumId="1" w15:restartNumberingAfterBreak="0">
     <w:nsid w:val="59F4417E"/>
     <w:multiLevelType w:val="hybridMultilevel"/>
     <w:tmpl w:val="D6A05E60"/>
@@ -331,7 +805,7 @@
       </w:rPr>
     </w:lvl>
   </w:abstractNum>
-  <w:abstractNum w:abstractNumId="1" w15:restartNumberingAfterBreak="0">
+  <w:abstractNum w:abstractNumId="2" w15:restartNumberingAfterBreak="0">
     <w:nsid w:val="77607C17"/>
     <w:multiLevelType w:val="hybridMultilevel"/>
     <w:tmpl w:val="A4C22C16"/>
@@ -418,9 +892,12 @@
     </w:lvl>
   </w:abstractNum>
   <w:num w:numId="1" w16cid:durableId="1825732004">
+    <w:abstractNumId w:val="2"/>
+  </w:num>
+  <w:num w:numId="2" w16cid:durableId="1437947818">
     <w:abstractNumId w:val="1"/>
   </w:num>
-  <w:num w:numId="2" w16cid:durableId="1437947818">
+  <w:num w:numId="3" w16cid:durableId="778263055">
     <w:abstractNumId w:val="0"/>
   </w:num>
 </w:numbering>
@@ -876,6 +1353,11 @@
       <w:contextualSpacing/>
     </w:pPr>
   </w:style>
+  <w:style w:type="character" w:customStyle="1" w:styleId="contentpasted0">
+    <w:name w:val="contentpasted0"/>
+    <w:basedOn w:val="DefaultParagraphFont"/>
+    <w:rsid w:val="001F1337"/>
+  </w:style>
 </w:styles>
 </file>
 

</xml_diff>